<commit_message>
1 update to files
</commit_message>
<xml_diff>
--- a/GitOne.docx
+++ b/GitOne.docx
@@ -207,7 +207,27 @@
           <w:szCs w:val="22"/>
           <w:lang w:val="en-US"/>
         </w:rPr>
-        <w:t xml:space="preserve"> creates an empty repository in chosen file.</w:t>
+        <w:t xml:space="preserve"> creates an empty repository in chosen f</w:t>
+      </w:r>
+      <w:r>
+        <w:rPr>
+          <w:rStyle w:val="normaltextrun"/>
+          <w:rFonts w:ascii="Calibri" w:hAnsi="Calibri" w:cs="Calibri"/>
+          <w:sz w:val="22"/>
+          <w:szCs w:val="22"/>
+          <w:lang w:val="en-US"/>
+        </w:rPr>
+        <w:t>older</w:t>
+      </w:r>
+      <w:r>
+        <w:rPr>
+          <w:rStyle w:val="normaltextrun"/>
+          <w:rFonts w:ascii="Calibri" w:hAnsi="Calibri" w:cs="Calibri"/>
+          <w:sz w:val="22"/>
+          <w:szCs w:val="22"/>
+          <w:lang w:val="en-US"/>
+        </w:rPr>
+        <w:t>.</w:t>
       </w:r>
       <w:r>
         <w:rPr>
@@ -254,6 +274,7 @@
         <w:ind w:left="1080" w:firstLine="0"/>
         <w:textAlignment w:val="baseline"/>
         <w:rPr>
+          <w:rStyle w:val="eop"/>
           <w:rFonts w:ascii="Calibri" w:hAnsi="Calibri" w:cs="Calibri"/>
           <w:sz w:val="22"/>
           <w:szCs w:val="22"/>
@@ -279,6 +300,99 @@
           <w:lang w:val="en-US"/>
         </w:rPr>
         <w:t> </w:t>
+      </w:r>
+    </w:p>
+    <w:p>
+      <w:pPr>
+        <w:pStyle w:val="paragraph"/>
+        <w:spacing w:before="0" w:beforeAutospacing="0" w:after="0" w:afterAutospacing="0"/>
+        <w:textAlignment w:val="baseline"/>
+        <w:rPr>
+          <w:rFonts w:ascii="Calibri" w:hAnsi="Calibri" w:cs="Calibri"/>
+          <w:sz w:val="22"/>
+          <w:szCs w:val="22"/>
+          <w:lang w:val="en-US"/>
+        </w:rPr>
+      </w:pPr>
+      <w:r>
+        <w:rPr>
+          <w:noProof/>
+        </w:rPr>
+        <w:drawing>
+          <wp:inline distT="0" distB="0" distL="0" distR="0" wp14:anchorId="413B4D7E" wp14:editId="1B18AC86">
+            <wp:extent cx="5334000" cy="466725"/>
+            <wp:effectExtent l="0" t="0" r="0" b="9525"/>
+            <wp:docPr id="4" name="Picture 4"/>
+            <wp:cNvGraphicFramePr>
+              <a:graphicFrameLocks xmlns:a="http://schemas.openxmlformats.org/drawingml/2006/main" noChangeAspect="1"/>
+            </wp:cNvGraphicFramePr>
+            <a:graphic xmlns:a="http://schemas.openxmlformats.org/drawingml/2006/main">
+              <a:graphicData uri="http://schemas.openxmlformats.org/drawingml/2006/picture">
+                <pic:pic xmlns:pic="http://schemas.openxmlformats.org/drawingml/2006/picture">
+                  <pic:nvPicPr>
+                    <pic:cNvPr id="1" name=""/>
+                    <pic:cNvPicPr/>
+                  </pic:nvPicPr>
+                  <pic:blipFill>
+                    <a:blip r:embed="rId6"/>
+                    <a:stretch>
+                      <a:fillRect/>
+                    </a:stretch>
+                  </pic:blipFill>
+                  <pic:spPr>
+                    <a:xfrm>
+                      <a:off x="0" y="0"/>
+                      <a:ext cx="5334000" cy="466725"/>
+                    </a:xfrm>
+                    <a:prstGeom prst="rect">
+                      <a:avLst/>
+                    </a:prstGeom>
+                  </pic:spPr>
+                </pic:pic>
+              </a:graphicData>
+            </a:graphic>
+          </wp:inline>
+        </w:drawing>
+      </w:r>
+    </w:p>
+    <w:p>
+      <w:pPr>
+        <w:pStyle w:val="paragraph"/>
+        <w:spacing w:before="0" w:beforeAutospacing="0" w:after="0" w:afterAutospacing="0"/>
+        <w:textAlignment w:val="baseline"/>
+        <w:rPr>
+          <w:rFonts w:ascii="Calibri" w:hAnsi="Calibri" w:cs="Calibri"/>
+          <w:sz w:val="22"/>
+          <w:szCs w:val="22"/>
+          <w:lang w:val="en-US"/>
+        </w:rPr>
+      </w:pPr>
+      <w:r>
+        <w:rPr>
+          <w:rFonts w:ascii="Calibri" w:hAnsi="Calibri" w:cs="Calibri"/>
+          <w:sz w:val="22"/>
+          <w:szCs w:val="22"/>
+          <w:lang w:val="en-US"/>
+        </w:rPr>
+        <w:t xml:space="preserve">Git add adds files to the </w:t>
+      </w:r>
+      <w:r>
+        <w:rPr>
+          <w:rFonts w:ascii="Calibri" w:hAnsi="Calibri" w:cs="Calibri"/>
+          <w:sz w:val="22"/>
+          <w:szCs w:val="22"/>
+          <w:lang w:val="en-US"/>
+        </w:rPr>
+        <w:t xml:space="preserve">local </w:t>
+      </w:r>
+      <w:r>
+        <w:rPr>
+          <w:rFonts w:ascii="Calibri" w:hAnsi="Calibri" w:cs="Calibri"/>
+          <w:sz w:val="22"/>
+          <w:szCs w:val="22"/>
+          <w:lang w:val="en-US"/>
+        </w:rPr>
+        <w:t>branch</w:t>
       </w:r>
     </w:p>
     <w:p>
@@ -292,32 +406,424 @@
         <w:ind w:left="1080" w:firstLine="0"/>
         <w:textAlignment w:val="baseline"/>
         <w:rPr>
-          <w:rFonts w:ascii="Calibri" w:hAnsi="Calibri" w:cs="Calibri"/>
-          <w:sz w:val="22"/>
-          <w:szCs w:val="22"/>
-          <w:lang w:val="en-US"/>
-        </w:rPr>
-      </w:pPr>
-      <w:r>
-        <w:rPr>
           <w:rStyle w:val="normaltextrun"/>
           <w:rFonts w:ascii="Calibri" w:hAnsi="Calibri" w:cs="Calibri"/>
           <w:sz w:val="22"/>
           <w:szCs w:val="22"/>
           <w:lang w:val="en-US"/>
         </w:rPr>
-        <w:t>Status</w:t>
-      </w:r>
-      <w:r>
-        <w:rPr>
-          <w:rStyle w:val="eop"/>
-          <w:rFonts w:ascii="Calibri" w:hAnsi="Calibri" w:cs="Calibri"/>
-          <w:sz w:val="22"/>
-          <w:szCs w:val="22"/>
-          <w:lang w:val="en-US"/>
-        </w:rPr>
-        <w:t> </w:t>
-      </w:r>
+      </w:pPr>
+      <w:r>
+        <w:rPr>
+          <w:rStyle w:val="normaltextrun"/>
+          <w:rFonts w:ascii="Calibri" w:hAnsi="Calibri" w:cs="Calibri"/>
+          <w:sz w:val="22"/>
+          <w:szCs w:val="22"/>
+          <w:lang w:val="en-US"/>
+        </w:rPr>
+        <w:t>Statu</w:t>
+      </w:r>
+      <w:r>
+        <w:rPr>
+          <w:rStyle w:val="normaltextrun"/>
+          <w:rFonts w:ascii="Calibri" w:hAnsi="Calibri" w:cs="Calibri"/>
+          <w:sz w:val="22"/>
+          <w:szCs w:val="22"/>
+          <w:lang w:val="en-US"/>
+        </w:rPr>
+        <w:t>s</w:t>
+      </w:r>
+    </w:p>
+    <w:p>
+      <w:pPr>
+        <w:pStyle w:val="paragraph"/>
+        <w:spacing w:before="0" w:beforeAutospacing="0" w:after="0" w:afterAutospacing="0"/>
+        <w:textAlignment w:val="baseline"/>
+        <w:rPr>
+          <w:rFonts w:ascii="Calibri" w:hAnsi="Calibri" w:cs="Calibri"/>
+          <w:sz w:val="22"/>
+          <w:szCs w:val="22"/>
+          <w:lang w:val="en-US"/>
+        </w:rPr>
+      </w:pPr>
+      <w:r>
+        <w:rPr>
+          <w:noProof/>
+        </w:rPr>
+        <w:drawing>
+          <wp:inline distT="0" distB="0" distL="0" distR="0" wp14:anchorId="476CADA9" wp14:editId="2F4F0004">
+            <wp:extent cx="5448300" cy="2333625"/>
+            <wp:effectExtent l="0" t="0" r="0" b="9525"/>
+            <wp:docPr id="3" name="Picture 3"/>
+            <wp:cNvGraphicFramePr>
+              <a:graphicFrameLocks xmlns:a="http://schemas.openxmlformats.org/drawingml/2006/main" noChangeAspect="1"/>
+            </wp:cNvGraphicFramePr>
+            <a:graphic xmlns:a="http://schemas.openxmlformats.org/drawingml/2006/main">
+              <a:graphicData uri="http://schemas.openxmlformats.org/drawingml/2006/picture">
+                <pic:pic xmlns:pic="http://schemas.openxmlformats.org/drawingml/2006/picture">
+                  <pic:nvPicPr>
+                    <pic:cNvPr id="1" name=""/>
+                    <pic:cNvPicPr/>
+                  </pic:nvPicPr>
+                  <pic:blipFill>
+                    <a:blip r:embed="rId7"/>
+                    <a:stretch>
+                      <a:fillRect/>
+                    </a:stretch>
+                  </pic:blipFill>
+                  <pic:spPr>
+                    <a:xfrm>
+                      <a:off x="0" y="0"/>
+                      <a:ext cx="5448300" cy="2333625"/>
+                    </a:xfrm>
+                    <a:prstGeom prst="rect">
+                      <a:avLst/>
+                    </a:prstGeom>
+                  </pic:spPr>
+                </pic:pic>
+              </a:graphicData>
+            </a:graphic>
+          </wp:inline>
+        </w:drawing>
+      </w:r>
+    </w:p>
+    <w:p>
+      <w:pPr>
+        <w:pStyle w:val="paragraph"/>
+        <w:spacing w:before="0" w:beforeAutospacing="0" w:after="0" w:afterAutospacing="0"/>
+        <w:textAlignment w:val="baseline"/>
+        <w:rPr>
+          <w:rFonts w:ascii="Calibri" w:hAnsi="Calibri" w:cs="Calibri"/>
+          <w:sz w:val="22"/>
+          <w:szCs w:val="22"/>
+          <w:lang w:val="en-US"/>
+        </w:rPr>
+      </w:pPr>
+      <w:r>
+        <w:rPr>
+          <w:noProof/>
+        </w:rPr>
+        <w:drawing>
+          <wp:inline distT="0" distB="0" distL="0" distR="0" wp14:anchorId="71A1B813" wp14:editId="641F9CF3">
+            <wp:extent cx="5191125" cy="1257300"/>
+            <wp:effectExtent l="0" t="0" r="9525" b="0"/>
+            <wp:docPr id="7" name="Picture 7"/>
+            <wp:cNvGraphicFramePr>
+              <a:graphicFrameLocks xmlns:a="http://schemas.openxmlformats.org/drawingml/2006/main" noChangeAspect="1"/>
+            </wp:cNvGraphicFramePr>
+            <a:graphic xmlns:a="http://schemas.openxmlformats.org/drawingml/2006/main">
+              <a:graphicData uri="http://schemas.openxmlformats.org/drawingml/2006/picture">
+                <pic:pic xmlns:pic="http://schemas.openxmlformats.org/drawingml/2006/picture">
+                  <pic:nvPicPr>
+                    <pic:cNvPr id="1" name=""/>
+                    <pic:cNvPicPr/>
+                  </pic:nvPicPr>
+                  <pic:blipFill>
+                    <a:blip r:embed="rId8"/>
+                    <a:stretch>
+                      <a:fillRect/>
+                    </a:stretch>
+                  </pic:blipFill>
+                  <pic:spPr>
+                    <a:xfrm>
+                      <a:off x="0" y="0"/>
+                      <a:ext cx="5191125" cy="1257300"/>
+                    </a:xfrm>
+                    <a:prstGeom prst="rect">
+                      <a:avLst/>
+                    </a:prstGeom>
+                  </pic:spPr>
+                </pic:pic>
+              </a:graphicData>
+            </a:graphic>
+          </wp:inline>
+        </w:drawing>
+      </w:r>
+    </w:p>
+    <w:p>
+      <w:pPr>
+        <w:pStyle w:val="paragraph"/>
+        <w:spacing w:before="0" w:beforeAutospacing="0" w:after="0" w:afterAutospacing="0"/>
+        <w:textAlignment w:val="baseline"/>
+        <w:rPr>
+          <w:rFonts w:ascii="Calibri" w:hAnsi="Calibri" w:cs="Calibri"/>
+          <w:sz w:val="22"/>
+          <w:szCs w:val="22"/>
+          <w:lang w:val="en-US"/>
+        </w:rPr>
+      </w:pPr>
+      <w:r>
+        <w:rPr>
+          <w:rFonts w:ascii="Calibri" w:hAnsi="Calibri" w:cs="Calibri"/>
+          <w:sz w:val="22"/>
+          <w:szCs w:val="22"/>
+          <w:lang w:val="en-US"/>
+        </w:rPr>
+        <w:t>Git status tells us what files are in the folder and if they are pushed to branch or no</w:t>
+      </w:r>
+      <w:r>
+        <w:rPr>
+          <w:rFonts w:ascii="Calibri" w:hAnsi="Calibri" w:cs="Calibri"/>
+          <w:sz w:val="22"/>
+          <w:szCs w:val="22"/>
+          <w:lang w:val="en-US"/>
+        </w:rPr>
+        <w:t xml:space="preserve">, also it informs us about what branch we are at and if something new was </w:t>
+      </w:r>
+      <w:proofErr w:type="spellStart"/>
+      <w:r>
+        <w:rPr>
+          <w:rFonts w:ascii="Calibri" w:hAnsi="Calibri" w:cs="Calibri"/>
+          <w:sz w:val="22"/>
+          <w:szCs w:val="22"/>
+          <w:lang w:val="en-US"/>
+        </w:rPr>
+        <w:t>commited</w:t>
+      </w:r>
+      <w:proofErr w:type="spellEnd"/>
+      <w:r>
+        <w:rPr>
+          <w:rFonts w:ascii="Calibri" w:hAnsi="Calibri" w:cs="Calibri"/>
+          <w:sz w:val="22"/>
+          <w:szCs w:val="22"/>
+          <w:lang w:val="en-US"/>
+        </w:rPr>
+        <w:t>.</w:t>
+      </w:r>
+    </w:p>
+    <w:p>
+      <w:pPr>
+        <w:pStyle w:val="paragraph"/>
+        <w:spacing w:before="0" w:beforeAutospacing="0" w:after="0" w:afterAutospacing="0"/>
+        <w:textAlignment w:val="baseline"/>
+        <w:rPr>
+          <w:rFonts w:ascii="Calibri" w:hAnsi="Calibri" w:cs="Calibri"/>
+          <w:sz w:val="22"/>
+          <w:szCs w:val="22"/>
+          <w:lang w:val="en-US"/>
+        </w:rPr>
+      </w:pPr>
+    </w:p>
+    <w:p>
+      <w:pPr>
+        <w:pStyle w:val="paragraph"/>
+        <w:spacing w:before="0" w:beforeAutospacing="0" w:after="0" w:afterAutospacing="0"/>
+        <w:textAlignment w:val="baseline"/>
+        <w:rPr>
+          <w:rFonts w:ascii="Calibri" w:hAnsi="Calibri" w:cs="Calibri"/>
+          <w:sz w:val="22"/>
+          <w:szCs w:val="22"/>
+          <w:lang w:val="en-US"/>
+        </w:rPr>
+      </w:pPr>
+    </w:p>
+    <w:p>
+      <w:pPr>
+        <w:pStyle w:val="paragraph"/>
+        <w:spacing w:before="0" w:beforeAutospacing="0" w:after="0" w:afterAutospacing="0"/>
+        <w:textAlignment w:val="baseline"/>
+        <w:rPr>
+          <w:rFonts w:ascii="Calibri" w:hAnsi="Calibri" w:cs="Calibri"/>
+          <w:sz w:val="22"/>
+          <w:szCs w:val="22"/>
+          <w:lang w:val="en-US"/>
+        </w:rPr>
+      </w:pPr>
+    </w:p>
+    <w:p>
+      <w:pPr>
+        <w:pStyle w:val="paragraph"/>
+        <w:spacing w:before="0" w:beforeAutospacing="0" w:after="0" w:afterAutospacing="0"/>
+        <w:textAlignment w:val="baseline"/>
+        <w:rPr>
+          <w:rFonts w:ascii="Calibri" w:hAnsi="Calibri" w:cs="Calibri"/>
+          <w:sz w:val="22"/>
+          <w:szCs w:val="22"/>
+          <w:lang w:val="en-US"/>
+        </w:rPr>
+      </w:pPr>
+    </w:p>
+    <w:p>
+      <w:pPr>
+        <w:pStyle w:val="paragraph"/>
+        <w:spacing w:before="0" w:beforeAutospacing="0" w:after="0" w:afterAutospacing="0"/>
+        <w:textAlignment w:val="baseline"/>
+        <w:rPr>
+          <w:rFonts w:ascii="Calibri" w:hAnsi="Calibri" w:cs="Calibri"/>
+          <w:sz w:val="22"/>
+          <w:szCs w:val="22"/>
+          <w:lang w:val="en-US"/>
+        </w:rPr>
+      </w:pPr>
+    </w:p>
+    <w:p>
+      <w:pPr>
+        <w:pStyle w:val="paragraph"/>
+        <w:spacing w:before="0" w:beforeAutospacing="0" w:after="0" w:afterAutospacing="0"/>
+        <w:textAlignment w:val="baseline"/>
+        <w:rPr>
+          <w:rFonts w:ascii="Calibri" w:hAnsi="Calibri" w:cs="Calibri"/>
+          <w:sz w:val="22"/>
+          <w:szCs w:val="22"/>
+          <w:lang w:val="en-US"/>
+        </w:rPr>
+      </w:pPr>
+    </w:p>
+    <w:p>
+      <w:pPr>
+        <w:pStyle w:val="paragraph"/>
+        <w:spacing w:before="0" w:beforeAutospacing="0" w:after="0" w:afterAutospacing="0"/>
+        <w:textAlignment w:val="baseline"/>
+        <w:rPr>
+          <w:rFonts w:ascii="Calibri" w:hAnsi="Calibri" w:cs="Calibri"/>
+          <w:sz w:val="22"/>
+          <w:szCs w:val="22"/>
+          <w:lang w:val="en-US"/>
+        </w:rPr>
+      </w:pPr>
+    </w:p>
+    <w:p>
+      <w:pPr>
+        <w:pStyle w:val="paragraph"/>
+        <w:spacing w:before="0" w:beforeAutospacing="0" w:after="0" w:afterAutospacing="0"/>
+        <w:textAlignment w:val="baseline"/>
+        <w:rPr>
+          <w:rFonts w:ascii="Calibri" w:hAnsi="Calibri" w:cs="Calibri"/>
+          <w:sz w:val="22"/>
+          <w:szCs w:val="22"/>
+          <w:lang w:val="en-US"/>
+        </w:rPr>
+      </w:pPr>
+    </w:p>
+    <w:p>
+      <w:pPr>
+        <w:pStyle w:val="paragraph"/>
+        <w:spacing w:before="0" w:beforeAutospacing="0" w:after="0" w:afterAutospacing="0"/>
+        <w:textAlignment w:val="baseline"/>
+        <w:rPr>
+          <w:rFonts w:ascii="Calibri" w:hAnsi="Calibri" w:cs="Calibri"/>
+          <w:sz w:val="22"/>
+          <w:szCs w:val="22"/>
+          <w:lang w:val="en-US"/>
+        </w:rPr>
+      </w:pPr>
+    </w:p>
+    <w:p>
+      <w:pPr>
+        <w:pStyle w:val="paragraph"/>
+        <w:spacing w:before="0" w:beforeAutospacing="0" w:after="0" w:afterAutospacing="0"/>
+        <w:textAlignment w:val="baseline"/>
+        <w:rPr>
+          <w:rFonts w:ascii="Calibri" w:hAnsi="Calibri" w:cs="Calibri"/>
+          <w:sz w:val="22"/>
+          <w:szCs w:val="22"/>
+          <w:lang w:val="en-US"/>
+        </w:rPr>
+      </w:pPr>
+    </w:p>
+    <w:p>
+      <w:pPr>
+        <w:pStyle w:val="paragraph"/>
+        <w:spacing w:before="0" w:beforeAutospacing="0" w:after="0" w:afterAutospacing="0"/>
+        <w:textAlignment w:val="baseline"/>
+        <w:rPr>
+          <w:rFonts w:ascii="Calibri" w:hAnsi="Calibri" w:cs="Calibri"/>
+          <w:sz w:val="22"/>
+          <w:szCs w:val="22"/>
+          <w:lang w:val="en-US"/>
+        </w:rPr>
+      </w:pPr>
+    </w:p>
+    <w:p>
+      <w:pPr>
+        <w:pStyle w:val="paragraph"/>
+        <w:spacing w:before="0" w:beforeAutospacing="0" w:after="0" w:afterAutospacing="0"/>
+        <w:textAlignment w:val="baseline"/>
+        <w:rPr>
+          <w:rFonts w:ascii="Calibri" w:hAnsi="Calibri" w:cs="Calibri"/>
+          <w:sz w:val="22"/>
+          <w:szCs w:val="22"/>
+          <w:lang w:val="en-US"/>
+        </w:rPr>
+      </w:pPr>
+    </w:p>
+    <w:p>
+      <w:pPr>
+        <w:pStyle w:val="paragraph"/>
+        <w:spacing w:before="0" w:beforeAutospacing="0" w:after="0" w:afterAutospacing="0"/>
+        <w:textAlignment w:val="baseline"/>
+        <w:rPr>
+          <w:rFonts w:ascii="Calibri" w:hAnsi="Calibri" w:cs="Calibri"/>
+          <w:sz w:val="22"/>
+          <w:szCs w:val="22"/>
+          <w:lang w:val="en-US"/>
+        </w:rPr>
+      </w:pPr>
+    </w:p>
+    <w:p>
+      <w:pPr>
+        <w:pStyle w:val="paragraph"/>
+        <w:spacing w:before="0" w:beforeAutospacing="0" w:after="0" w:afterAutospacing="0"/>
+        <w:textAlignment w:val="baseline"/>
+        <w:rPr>
+          <w:rFonts w:ascii="Calibri" w:hAnsi="Calibri" w:cs="Calibri"/>
+          <w:sz w:val="22"/>
+          <w:szCs w:val="22"/>
+          <w:lang w:val="en-US"/>
+        </w:rPr>
+      </w:pPr>
+    </w:p>
+    <w:p>
+      <w:pPr>
+        <w:pStyle w:val="paragraph"/>
+        <w:spacing w:before="0" w:beforeAutospacing="0" w:after="0" w:afterAutospacing="0"/>
+        <w:textAlignment w:val="baseline"/>
+        <w:rPr>
+          <w:rFonts w:ascii="Calibri" w:hAnsi="Calibri" w:cs="Calibri"/>
+          <w:sz w:val="22"/>
+          <w:szCs w:val="22"/>
+          <w:lang w:val="en-US"/>
+        </w:rPr>
+      </w:pPr>
+    </w:p>
+    <w:p>
+      <w:pPr>
+        <w:pStyle w:val="paragraph"/>
+        <w:spacing w:before="0" w:beforeAutospacing="0" w:after="0" w:afterAutospacing="0"/>
+        <w:textAlignment w:val="baseline"/>
+        <w:rPr>
+          <w:rFonts w:ascii="Calibri" w:hAnsi="Calibri" w:cs="Calibri"/>
+          <w:sz w:val="22"/>
+          <w:szCs w:val="22"/>
+          <w:lang w:val="en-US"/>
+        </w:rPr>
+      </w:pPr>
+    </w:p>
+    <w:p>
+      <w:pPr>
+        <w:pStyle w:val="paragraph"/>
+        <w:spacing w:before="0" w:beforeAutospacing="0" w:after="0" w:afterAutospacing="0"/>
+        <w:textAlignment w:val="baseline"/>
+        <w:rPr>
+          <w:rFonts w:ascii="Calibri" w:hAnsi="Calibri" w:cs="Calibri"/>
+          <w:sz w:val="22"/>
+          <w:szCs w:val="22"/>
+          <w:lang w:val="en-US"/>
+        </w:rPr>
+      </w:pPr>
+    </w:p>
+    <w:p>
+      <w:pPr>
+        <w:pStyle w:val="paragraph"/>
+        <w:spacing w:before="0" w:beforeAutospacing="0" w:after="0" w:afterAutospacing="0"/>
+        <w:textAlignment w:val="baseline"/>
+        <w:rPr>
+          <w:rFonts w:ascii="Calibri" w:hAnsi="Calibri" w:cs="Calibri"/>
+          <w:sz w:val="22"/>
+          <w:szCs w:val="22"/>
+          <w:lang w:val="en-US"/>
+        </w:rPr>
+      </w:pPr>
     </w:p>
     <w:p>
       <w:pPr>
@@ -330,6 +836,7 @@
         <w:ind w:left="1080" w:firstLine="0"/>
         <w:textAlignment w:val="baseline"/>
         <w:rPr>
+          <w:rStyle w:val="eop"/>
           <w:rFonts w:ascii="Calibri" w:hAnsi="Calibri" w:cs="Calibri"/>
           <w:sz w:val="22"/>
           <w:szCs w:val="22"/>
@@ -355,6 +862,101 @@
           <w:lang w:val="en-US"/>
         </w:rPr>
         <w:t> </w:t>
+      </w:r>
+    </w:p>
+    <w:p>
+      <w:pPr>
+        <w:pStyle w:val="paragraph"/>
+        <w:spacing w:before="0" w:beforeAutospacing="0" w:after="0" w:afterAutospacing="0"/>
+        <w:textAlignment w:val="baseline"/>
+        <w:rPr>
+          <w:rFonts w:ascii="Calibri" w:hAnsi="Calibri" w:cs="Calibri"/>
+          <w:sz w:val="22"/>
+          <w:szCs w:val="22"/>
+          <w:lang w:val="en-US"/>
+        </w:rPr>
+      </w:pPr>
+      <w:r>
+        <w:rPr>
+          <w:noProof/>
+        </w:rPr>
+        <w:drawing>
+          <wp:inline distT="0" distB="0" distL="0" distR="0" wp14:anchorId="2113CBC7" wp14:editId="0F7D5A34">
+            <wp:extent cx="5343525" cy="3248025"/>
+            <wp:effectExtent l="0" t="0" r="9525" b="9525"/>
+            <wp:docPr id="6" name="Picture 6"/>
+            <wp:cNvGraphicFramePr>
+              <a:graphicFrameLocks xmlns:a="http://schemas.openxmlformats.org/drawingml/2006/main" noChangeAspect="1"/>
+            </wp:cNvGraphicFramePr>
+            <a:graphic xmlns:a="http://schemas.openxmlformats.org/drawingml/2006/main">
+              <a:graphicData uri="http://schemas.openxmlformats.org/drawingml/2006/picture">
+                <pic:pic xmlns:pic="http://schemas.openxmlformats.org/drawingml/2006/picture">
+                  <pic:nvPicPr>
+                    <pic:cNvPr id="1" name=""/>
+                    <pic:cNvPicPr/>
+                  </pic:nvPicPr>
+                  <pic:blipFill>
+                    <a:blip r:embed="rId9"/>
+                    <a:stretch>
+                      <a:fillRect/>
+                    </a:stretch>
+                  </pic:blipFill>
+                  <pic:spPr>
+                    <a:xfrm>
+                      <a:off x="0" y="0"/>
+                      <a:ext cx="5343525" cy="3248025"/>
+                    </a:xfrm>
+                    <a:prstGeom prst="rect">
+                      <a:avLst/>
+                    </a:prstGeom>
+                  </pic:spPr>
+                </pic:pic>
+              </a:graphicData>
+            </a:graphic>
+          </wp:inline>
+        </w:drawing>
+      </w:r>
+    </w:p>
+    <w:p>
+      <w:pPr>
+        <w:pStyle w:val="paragraph"/>
+        <w:spacing w:before="0" w:beforeAutospacing="0" w:after="0" w:afterAutospacing="0"/>
+        <w:textAlignment w:val="baseline"/>
+        <w:rPr>
+          <w:rFonts w:ascii="Calibri" w:hAnsi="Calibri" w:cs="Calibri"/>
+          <w:sz w:val="22"/>
+          <w:szCs w:val="22"/>
+          <w:lang w:val="en-US"/>
+        </w:rPr>
+      </w:pPr>
+      <w:r>
+        <w:rPr>
+          <w:rFonts w:ascii="Calibri" w:hAnsi="Calibri" w:cs="Calibri"/>
+          <w:sz w:val="22"/>
+          <w:szCs w:val="22"/>
+          <w:lang w:val="en-US"/>
+        </w:rPr>
+        <w:t xml:space="preserve">Git commit -m commits all new files and new changes into the local branch on </w:t>
+      </w:r>
+      <w:proofErr w:type="spellStart"/>
+      <w:r>
+        <w:rPr>
+          <w:rFonts w:ascii="Calibri" w:hAnsi="Calibri" w:cs="Calibri"/>
+          <w:sz w:val="22"/>
+          <w:szCs w:val="22"/>
+          <w:lang w:val="en-US"/>
+        </w:rPr>
+        <w:t>github</w:t>
+      </w:r>
+      <w:proofErr w:type="spellEnd"/>
+      <w:r>
+        <w:rPr>
+          <w:rFonts w:ascii="Calibri" w:hAnsi="Calibri" w:cs="Calibri"/>
+          <w:sz w:val="22"/>
+          <w:szCs w:val="22"/>
+          <w:lang w:val="en-US"/>
+        </w:rPr>
+        <w:t>.</w:t>
       </w:r>
     </w:p>
     <w:p>
@@ -409,16 +1011,12 @@
       </w:pPr>
       <w:r>
         <w:rPr>
-          <w:rFonts w:asciiTheme="minorHAnsi" w:eastAsiaTheme="minorHAnsi" w:hAnsiTheme="minorHAnsi" w:cstheme="minorBidi"/>
           <w:noProof/>
-          <w:sz w:val="22"/>
-          <w:szCs w:val="22"/>
-          <w:lang w:eastAsia="en-US"/>
         </w:rPr>
         <w:drawing>
-          <wp:inline distT="0" distB="0" distL="0" distR="0" wp14:anchorId="2EB472C4" wp14:editId="5C1D770B">
-            <wp:extent cx="5657850" cy="1428750"/>
-            <wp:effectExtent l="0" t="0" r="0" b="0"/>
+          <wp:inline distT="0" distB="0" distL="0" distR="0" wp14:anchorId="4F922A18" wp14:editId="3565CA4A">
+            <wp:extent cx="5562600" cy="523875"/>
+            <wp:effectExtent l="0" t="0" r="0" b="9525"/>
             <wp:docPr id="1" name="Picture 1"/>
             <wp:cNvGraphicFramePr>
               <a:graphicFrameLocks xmlns:a="http://schemas.openxmlformats.org/drawingml/2006/main" noChangeAspect="1"/>
@@ -427,36 +1025,23 @@
               <a:graphicData uri="http://schemas.openxmlformats.org/drawingml/2006/picture">
                 <pic:pic xmlns:pic="http://schemas.openxmlformats.org/drawingml/2006/picture">
                   <pic:nvPicPr>
-                    <pic:cNvPr id="0" name="Picture 2"/>
-                    <pic:cNvPicPr>
-                      <a:picLocks noChangeAspect="1" noChangeArrowheads="1"/>
-                    </pic:cNvPicPr>
+                    <pic:cNvPr id="1" name=""/>
+                    <pic:cNvPicPr/>
                   </pic:nvPicPr>
                   <pic:blipFill>
-                    <a:blip r:embed="rId6">
-                      <a:extLst>
-                        <a:ext uri="{28A0092B-C50C-407E-A947-70E740481C1C}">
-                          <a14:useLocalDpi xmlns:a14="http://schemas.microsoft.com/office/drawing/2010/main" val="0"/>
-                        </a:ext>
-                      </a:extLst>
-                    </a:blip>
-                    <a:srcRect/>
+                    <a:blip r:embed="rId10"/>
                     <a:stretch>
                       <a:fillRect/>
                     </a:stretch>
                   </pic:blipFill>
-                  <pic:spPr bwMode="auto">
+                  <pic:spPr>
                     <a:xfrm>
                       <a:off x="0" y="0"/>
-                      <a:ext cx="5657850" cy="1428750"/>
+                      <a:ext cx="5562600" cy="523875"/>
                     </a:xfrm>
                     <a:prstGeom prst="rect">
                       <a:avLst/>
                     </a:prstGeom>
-                    <a:noFill/>
-                    <a:ln>
-                      <a:noFill/>
-                    </a:ln>
                   </pic:spPr>
                 </pic:pic>
               </a:graphicData>
@@ -481,6 +1066,7 @@
         <w:spacing w:before="0" w:beforeAutospacing="0" w:after="0" w:afterAutospacing="0"/>
         <w:textAlignment w:val="baseline"/>
         <w:rPr>
+          <w:rStyle w:val="eop"/>
           <w:rFonts w:ascii="Calibri" w:hAnsi="Calibri" w:cs="Calibri"/>
           <w:sz w:val="22"/>
           <w:szCs w:val="22"/>
@@ -507,6 +1093,119 @@
         </w:rPr>
         <w:t> </w:t>
       </w:r>
+      <w:r>
+        <w:rPr>
+          <w:rStyle w:val="eop"/>
+          <w:rFonts w:ascii="Calibri" w:hAnsi="Calibri" w:cs="Calibri"/>
+          <w:sz w:val="22"/>
+          <w:szCs w:val="22"/>
+          <w:lang w:val="en-US"/>
+        </w:rPr>
+        <w:t xml:space="preserve"> </w:t>
+      </w:r>
+      <w:r>
+        <w:rPr>
+          <w:rStyle w:val="eop"/>
+          <w:rFonts w:ascii="Calibri" w:hAnsi="Calibri" w:cs="Calibri"/>
+          <w:sz w:val="22"/>
+          <w:szCs w:val="22"/>
+          <w:lang w:val="en-US"/>
+        </w:rPr>
+        <w:t xml:space="preserve">    </w:t>
+      </w:r>
+      <w:r>
+        <w:rPr>
+          <w:rStyle w:val="eop"/>
+          <w:rFonts w:ascii="Calibri" w:hAnsi="Calibri" w:cs="Calibri"/>
+          <w:sz w:val="22"/>
+          <w:szCs w:val="22"/>
+          <w:lang w:val="en-US"/>
+        </w:rPr>
+        <w:t>adds chosen project and pulls it into the chosen folder.</w:t>
+      </w:r>
+    </w:p>
+    <w:p>
+      <w:pPr>
+        <w:pStyle w:val="paragraph"/>
+        <w:spacing w:before="0" w:beforeAutospacing="0" w:after="0" w:afterAutospacing="0"/>
+        <w:textAlignment w:val="baseline"/>
+        <w:rPr>
+          <w:rStyle w:val="eop"/>
+          <w:rFonts w:ascii="Calibri" w:hAnsi="Calibri" w:cs="Calibri"/>
+          <w:sz w:val="22"/>
+          <w:szCs w:val="22"/>
+          <w:lang w:val="en-US"/>
+        </w:rPr>
+      </w:pPr>
+    </w:p>
+    <w:p>
+      <w:pPr>
+        <w:pStyle w:val="paragraph"/>
+        <w:spacing w:before="0" w:beforeAutospacing="0" w:after="0" w:afterAutospacing="0"/>
+        <w:textAlignment w:val="baseline"/>
+        <w:rPr>
+          <w:rStyle w:val="eop"/>
+          <w:rFonts w:ascii="Calibri" w:hAnsi="Calibri" w:cs="Calibri"/>
+          <w:sz w:val="22"/>
+          <w:szCs w:val="22"/>
+          <w:lang w:val="en-US"/>
+        </w:rPr>
+      </w:pPr>
+    </w:p>
+    <w:p>
+      <w:pPr>
+        <w:pStyle w:val="paragraph"/>
+        <w:spacing w:before="0" w:beforeAutospacing="0" w:after="0" w:afterAutospacing="0"/>
+        <w:textAlignment w:val="baseline"/>
+        <w:rPr>
+          <w:rStyle w:val="eop"/>
+          <w:rFonts w:ascii="Calibri" w:hAnsi="Calibri" w:cs="Calibri"/>
+          <w:sz w:val="22"/>
+          <w:szCs w:val="22"/>
+          <w:lang w:val="en-US"/>
+        </w:rPr>
+      </w:pPr>
+    </w:p>
+    <w:p>
+      <w:pPr>
+        <w:pStyle w:val="paragraph"/>
+        <w:spacing w:before="0" w:beforeAutospacing="0" w:after="0" w:afterAutospacing="0"/>
+        <w:textAlignment w:val="baseline"/>
+        <w:rPr>
+          <w:rStyle w:val="eop"/>
+          <w:rFonts w:ascii="Calibri" w:hAnsi="Calibri" w:cs="Calibri"/>
+          <w:sz w:val="22"/>
+          <w:szCs w:val="22"/>
+          <w:lang w:val="en-US"/>
+        </w:rPr>
+      </w:pPr>
+    </w:p>
+    <w:p>
+      <w:pPr>
+        <w:pStyle w:val="paragraph"/>
+        <w:spacing w:before="0" w:beforeAutospacing="0" w:after="0" w:afterAutospacing="0"/>
+        <w:textAlignment w:val="baseline"/>
+        <w:rPr>
+          <w:rStyle w:val="eop"/>
+          <w:rFonts w:ascii="Calibri" w:hAnsi="Calibri" w:cs="Calibri"/>
+          <w:sz w:val="22"/>
+          <w:szCs w:val="22"/>
+          <w:lang w:val="en-US"/>
+        </w:rPr>
+      </w:pPr>
+    </w:p>
+    <w:p>
+      <w:pPr>
+        <w:pStyle w:val="paragraph"/>
+        <w:spacing w:before="0" w:beforeAutospacing="0" w:after="0" w:afterAutospacing="0"/>
+        <w:textAlignment w:val="baseline"/>
+        <w:rPr>
+          <w:rFonts w:ascii="Calibri" w:hAnsi="Calibri" w:cs="Calibri"/>
+          <w:sz w:val="22"/>
+          <w:szCs w:val="22"/>
+          <w:lang w:val="en-US"/>
+        </w:rPr>
+      </w:pPr>
     </w:p>
     <w:p>
       <w:pPr>
@@ -519,6 +1218,7 @@
         <w:ind w:left="1080" w:firstLine="0"/>
         <w:textAlignment w:val="baseline"/>
         <w:rPr>
+          <w:rStyle w:val="eop"/>
           <w:rFonts w:ascii="Calibri" w:hAnsi="Calibri" w:cs="Calibri"/>
           <w:sz w:val="22"/>
           <w:szCs w:val="22"/>

</xml_diff>